<commit_message>
Atulização referente a atividade 1228.
</commit_message>
<xml_diff>
--- a/MANSAD_artefatos_GPR/MANSAD_GPR_planos_de_projeto/MANSAD_GPR_custo/MANSAD_GPR_ANVI_analise_de_viabilidade.docx
+++ b/MANSAD_artefatos_GPR/MANSAD_GPR_planos_de_projeto/MANSAD_GPR_custo/MANSAD_GPR_ANVI_analise_de_viabilidade.docx
@@ -7,26 +7,23 @@
         <w:pStyle w:val="Ttulo"/>
         <w:jc w:val="right"/>
         <w:rPr>
+          <w:rFonts w:cs="Arial"/>
           <w:lang w:val="pt-BR"/>
         </w:rPr>
       </w:pPr>
       <w:r>
         <w:rPr>
+          <w:rFonts w:cs="Arial"/>
           <w:lang w:val="pt-BR"/>
         </w:rPr>
         <w:t>Man</w:t>
       </w:r>
       <w:r>
         <w:rPr>
-          <w:lang w:val="pt-BR"/>
-        </w:rPr>
-        <w:t>S</w:t>
-      </w:r>
-      <w:r>
-        <w:rPr>
-          <w:lang w:val="pt-BR"/>
-        </w:rPr>
-        <w:t>AD</w:t>
+          <w:rFonts w:cs="Arial"/>
+          <w:lang w:val="pt-BR"/>
+        </w:rPr>
+        <w:t>SAD</w:t>
       </w:r>
     </w:p>
     <w:p>
@@ -35,11 +32,13 @@
         <w:jc w:val="right"/>
         <w:outlineLvl w:val="0"/>
         <w:rPr>
+          <w:rFonts w:cs="Arial"/>
           <w:lang w:val="pt-BR"/>
         </w:rPr>
       </w:pPr>
       <w:r>
         <w:rPr>
+          <w:rFonts w:cs="Arial"/>
           <w:lang w:val="pt-BR"/>
         </w:rPr>
         <w:t>Análise de Viabilidade</w:t>
@@ -50,6 +49,7 @@
         <w:pStyle w:val="Ttulo"/>
         <w:jc w:val="right"/>
         <w:rPr>
+          <w:rFonts w:cs="Arial"/>
           <w:sz w:val="28"/>
           <w:szCs w:val="28"/>
           <w:lang w:val="pt-BR"/>
@@ -57,17 +57,19 @@
       </w:pPr>
       <w:r>
         <w:rPr>
+          <w:rFonts w:cs="Arial"/>
           <w:sz w:val="28"/>
           <w:szCs w:val="28"/>
           <w:lang w:val="pt-BR"/>
         </w:rPr>
-        <w:t>Versão 1.0</w:t>
+        <w:t>Versão 1.1</w:t>
       </w:r>
     </w:p>
     <w:p>
       <w:pPr>
         <w:pStyle w:val="Ttulo"/>
         <w:rPr>
+          <w:rFonts w:cs="Arial"/>
           <w:sz w:val="28"/>
           <w:szCs w:val="28"/>
           <w:lang w:val="pt-BR"/>
@@ -77,6 +79,7 @@
     <w:p>
       <w:pPr>
         <w:rPr>
+          <w:rFonts w:ascii="Arial" w:hAnsi="Arial" w:cs="Arial"/>
           <w:lang w:val="pt-BR"/>
         </w:rPr>
       </w:pPr>
@@ -85,6 +88,7 @@
       <w:pPr>
         <w:pStyle w:val="Corpodetexto"/>
         <w:rPr>
+          <w:rFonts w:ascii="Arial" w:hAnsi="Arial" w:cs="Arial"/>
           <w:lang w:val="pt-BR"/>
         </w:rPr>
       </w:pPr>
@@ -92,6 +96,7 @@
     <w:p>
       <w:pPr>
         <w:rPr>
+          <w:rFonts w:ascii="Arial" w:hAnsi="Arial" w:cs="Arial"/>
           <w:lang w:val="pt-BR"/>
         </w:rPr>
         <w:sectPr>
@@ -107,11 +112,13 @@
       <w:pPr>
         <w:pStyle w:val="Ttulo"/>
         <w:rPr>
+          <w:rFonts w:cs="Arial"/>
           <w:lang w:val="pt-BR"/>
         </w:rPr>
       </w:pPr>
       <w:r>
         <w:rPr>
+          <w:rFonts w:cs="Arial"/>
           <w:lang w:val="pt-BR"/>
         </w:rPr>
         <w:lastRenderedPageBreak/>
@@ -154,6 +161,7 @@
               <w:pStyle w:val="Tabletext"/>
               <w:jc w:val="center"/>
               <w:rPr>
+                <w:rFonts w:ascii="Arial" w:hAnsi="Arial" w:cs="Arial"/>
                 <w:b/>
                 <w:bCs/>
                 <w:lang w:val="pt-BR"/>
@@ -161,6 +169,7 @@
             </w:pPr>
             <w:r>
               <w:rPr>
+                <w:rFonts w:ascii="Arial" w:hAnsi="Arial" w:cs="Arial"/>
                 <w:b/>
                 <w:bCs/>
                 <w:lang w:val="pt-BR"/>
@@ -184,6 +193,7 @@
               <w:pStyle w:val="Tabletext"/>
               <w:jc w:val="center"/>
               <w:rPr>
+                <w:rFonts w:ascii="Arial" w:hAnsi="Arial" w:cs="Arial"/>
                 <w:b/>
                 <w:bCs/>
                 <w:lang w:val="pt-BR"/>
@@ -191,6 +201,7 @@
             </w:pPr>
             <w:r>
               <w:rPr>
+                <w:rFonts w:ascii="Arial" w:hAnsi="Arial" w:cs="Arial"/>
                 <w:b/>
                 <w:bCs/>
                 <w:lang w:val="pt-BR"/>
@@ -214,6 +225,7 @@
               <w:pStyle w:val="Tabletext"/>
               <w:jc w:val="center"/>
               <w:rPr>
+                <w:rFonts w:ascii="Arial" w:hAnsi="Arial" w:cs="Arial"/>
                 <w:b/>
                 <w:bCs/>
                 <w:lang w:val="pt-BR"/>
@@ -221,6 +233,7 @@
             </w:pPr>
             <w:r>
               <w:rPr>
+                <w:rFonts w:ascii="Arial" w:hAnsi="Arial" w:cs="Arial"/>
                 <w:b/>
                 <w:bCs/>
                 <w:lang w:val="pt-BR"/>
@@ -244,6 +257,7 @@
               <w:pStyle w:val="Tabletext"/>
               <w:jc w:val="center"/>
               <w:rPr>
+                <w:rFonts w:ascii="Arial" w:hAnsi="Arial" w:cs="Arial"/>
                 <w:b/>
                 <w:bCs/>
                 <w:lang w:val="pt-BR"/>
@@ -251,6 +265,7 @@
             </w:pPr>
             <w:r>
               <w:rPr>
+                <w:rFonts w:ascii="Arial" w:hAnsi="Arial" w:cs="Arial"/>
                 <w:b/>
                 <w:bCs/>
                 <w:lang w:val="pt-BR"/>
@@ -276,35 +291,41 @@
               <w:pStyle w:val="Tabletext"/>
               <w:jc w:val="center"/>
               <w:rPr>
+                <w:rFonts w:ascii="Arial" w:hAnsi="Arial" w:cs="Arial"/>
                 <w:lang w:val="pt-BR"/>
               </w:rPr>
             </w:pPr>
             <w:r>
               <w:rPr>
+                <w:rFonts w:ascii="Arial" w:hAnsi="Arial" w:cs="Arial"/>
                 <w:lang w:val="pt-BR"/>
               </w:rPr>
               <w:t>0</w:t>
             </w:r>
             <w:r>
               <w:rPr>
+                <w:rFonts w:ascii="Arial" w:hAnsi="Arial" w:cs="Arial"/>
                 <w:lang w:val="pt-BR"/>
               </w:rPr>
               <w:t>1</w:t>
             </w:r>
             <w:r>
               <w:rPr>
+                <w:rFonts w:ascii="Arial" w:hAnsi="Arial" w:cs="Arial"/>
                 <w:lang w:val="pt-BR"/>
               </w:rPr>
               <w:t>/0</w:t>
             </w:r>
             <w:r>
               <w:rPr>
+                <w:rFonts w:ascii="Arial" w:hAnsi="Arial" w:cs="Arial"/>
                 <w:lang w:val="pt-BR"/>
               </w:rPr>
               <w:t>9</w:t>
             </w:r>
             <w:r>
               <w:rPr>
+                <w:rFonts w:ascii="Arial" w:hAnsi="Arial" w:cs="Arial"/>
                 <w:lang w:val="pt-BR"/>
               </w:rPr>
               <w:t>/2013</w:t>
@@ -326,11 +347,13 @@
               <w:pStyle w:val="Tabletext"/>
               <w:jc w:val="center"/>
               <w:rPr>
+                <w:rFonts w:ascii="Arial" w:hAnsi="Arial" w:cs="Arial"/>
                 <w:lang w:val="pt-BR"/>
               </w:rPr>
             </w:pPr>
             <w:r>
               <w:rPr>
+                <w:rFonts w:ascii="Arial" w:hAnsi="Arial" w:cs="Arial"/>
                 <w:lang w:val="pt-BR"/>
               </w:rPr>
               <w:t>1.0</w:t>
@@ -352,11 +375,13 @@
               <w:pStyle w:val="Tabletext"/>
               <w:jc w:val="center"/>
               <w:rPr>
+                <w:rFonts w:ascii="Arial" w:hAnsi="Arial" w:cs="Arial"/>
                 <w:lang w:val="pt-BR"/>
               </w:rPr>
             </w:pPr>
             <w:r>
               <w:rPr>
+                <w:rFonts w:ascii="Arial" w:hAnsi="Arial" w:cs="Arial"/>
                 <w:lang w:val="pt-BR"/>
               </w:rPr>
               <w:t>Criação do documento.</w:t>
@@ -378,11 +403,13 @@
               <w:pStyle w:val="Tabletext"/>
               <w:jc w:val="center"/>
               <w:rPr>
+                <w:rFonts w:ascii="Arial" w:hAnsi="Arial" w:cs="Arial"/>
                 <w:lang w:val="pt-BR"/>
               </w:rPr>
             </w:pPr>
             <w:r>
               <w:rPr>
+                <w:rFonts w:ascii="Arial" w:hAnsi="Arial" w:cs="Arial"/>
                 <w:lang w:val="pt-BR"/>
               </w:rPr>
               <w:t>Daniella Costa</w:t>
@@ -406,9 +433,17 @@
               <w:pStyle w:val="Tabletext"/>
               <w:jc w:val="center"/>
               <w:rPr>
+                <w:rFonts w:ascii="Arial" w:hAnsi="Arial" w:cs="Arial"/>
                 <w:lang w:val="pt-BR"/>
               </w:rPr>
             </w:pPr>
+            <w:r>
+              <w:rPr>
+                <w:rFonts w:ascii="Arial" w:hAnsi="Arial" w:cs="Arial"/>
+                <w:lang w:val="pt-BR"/>
+              </w:rPr>
+              <w:t>08/09/2013</w:t>
+            </w:r>
           </w:p>
         </w:tc>
         <w:tc>
@@ -426,9 +461,17 @@
               <w:pStyle w:val="Tabletext"/>
               <w:jc w:val="center"/>
               <w:rPr>
+                <w:rFonts w:ascii="Arial" w:hAnsi="Arial" w:cs="Arial"/>
                 <w:lang w:val="pt-BR"/>
               </w:rPr>
             </w:pPr>
+            <w:r>
+              <w:rPr>
+                <w:rFonts w:ascii="Arial" w:hAnsi="Arial" w:cs="Arial"/>
+                <w:lang w:val="pt-BR"/>
+              </w:rPr>
+              <w:t>1.1</w:t>
+            </w:r>
           </w:p>
         </w:tc>
         <w:tc>
@@ -446,9 +489,17 @@
               <w:pStyle w:val="Tabletext"/>
               <w:jc w:val="center"/>
               <w:rPr>
+                <w:rFonts w:ascii="Arial" w:hAnsi="Arial" w:cs="Arial"/>
                 <w:lang w:val="pt-BR"/>
               </w:rPr>
             </w:pPr>
+            <w:r>
+              <w:rPr>
+                <w:rFonts w:ascii="Arial" w:hAnsi="Arial" w:cs="Arial"/>
+                <w:lang w:val="pt-BR"/>
+              </w:rPr>
+              <w:t>Formatação do documento</w:t>
+            </w:r>
           </w:p>
         </w:tc>
         <w:tc>
@@ -466,9 +517,17 @@
               <w:pStyle w:val="Tabletext"/>
               <w:jc w:val="center"/>
               <w:rPr>
+                <w:rFonts w:ascii="Arial" w:hAnsi="Arial" w:cs="Arial"/>
                 <w:lang w:val="pt-BR"/>
               </w:rPr>
             </w:pPr>
+            <w:r>
+              <w:rPr>
+                <w:rFonts w:ascii="Arial" w:hAnsi="Arial" w:cs="Arial"/>
+                <w:lang w:val="pt-BR"/>
+              </w:rPr>
+              <w:t>Daniella Costa</w:t>
+            </w:r>
           </w:p>
         </w:tc>
       </w:tr>
@@ -476,6 +535,7 @@
     <w:p>
       <w:pPr>
         <w:rPr>
+          <w:rFonts w:ascii="Arial" w:hAnsi="Arial" w:cs="Arial"/>
           <w:lang w:val="pt-BR"/>
         </w:rPr>
       </w:pPr>
@@ -483,11 +543,20 @@
     <w:p>
       <w:pPr>
         <w:pStyle w:val="Ttulo"/>
+        <w:rPr>
+          <w:rFonts w:cs="Arial"/>
+        </w:rPr>
       </w:pPr>
       <w:r>
+        <w:rPr>
+          <w:rFonts w:cs="Arial"/>
+        </w:rPr>
         <w:br w:type="page"/>
       </w:r>
       <w:r>
+        <w:rPr>
+          <w:rFonts w:cs="Arial"/>
+        </w:rPr>
         <w:lastRenderedPageBreak/>
         <w:t>Índice Analítico</w:t>
       </w:r>
@@ -500,7 +569,7 @@
           <w:tab w:val="right" w:pos="9350"/>
         </w:tabs>
         <w:rPr>
-          <w:rFonts w:asciiTheme="minorHAnsi" w:eastAsiaTheme="minorEastAsia" w:hAnsiTheme="minorHAnsi" w:cstheme="minorBidi"/>
+          <w:rFonts w:ascii="Arial" w:eastAsiaTheme="minorEastAsia" w:hAnsi="Arial" w:cs="Arial"/>
           <w:b w:val="0"/>
           <w:bCs w:val="0"/>
           <w:noProof/>
@@ -512,6 +581,7 @@
       </w:pPr>
       <w:r>
         <w:rPr>
+          <w:rFonts w:ascii="Arial" w:hAnsi="Arial" w:cs="Arial"/>
           <w:b w:val="0"/>
           <w:bCs w:val="0"/>
           <w:lang w:val="pt-BR"/>
@@ -520,6 +590,7 @@
       </w:r>
       <w:r>
         <w:rPr>
+          <w:rFonts w:ascii="Arial" w:hAnsi="Arial" w:cs="Arial"/>
           <w:b w:val="0"/>
           <w:bCs w:val="0"/>
           <w:lang w:val="pt-BR"/>
@@ -528,6 +599,7 @@
       </w:r>
       <w:r>
         <w:rPr>
+          <w:rFonts w:ascii="Arial" w:hAnsi="Arial" w:cs="Arial"/>
           <w:b w:val="0"/>
           <w:bCs w:val="0"/>
           <w:lang w:val="pt-BR"/>
@@ -538,6 +610,7 @@
         <w:r>
           <w:rPr>
             <w:rStyle w:val="Hyperlink"/>
+            <w:rFonts w:ascii="Arial" w:hAnsi="Arial" w:cs="Arial"/>
             <w:noProof/>
             <w:lang w:val="pt-BR"/>
           </w:rPr>
@@ -545,7 +618,7 @@
         </w:r>
         <w:r>
           <w:rPr>
-            <w:rFonts w:asciiTheme="minorHAnsi" w:eastAsiaTheme="minorEastAsia" w:hAnsiTheme="minorHAnsi" w:cstheme="minorBidi"/>
+            <w:rFonts w:ascii="Arial" w:eastAsiaTheme="minorEastAsia" w:hAnsi="Arial" w:cs="Arial"/>
             <w:b w:val="0"/>
             <w:bCs w:val="0"/>
             <w:noProof/>
@@ -559,6 +632,7 @@
         <w:r>
           <w:rPr>
             <w:rStyle w:val="Hyperlink"/>
+            <w:rFonts w:ascii="Arial" w:hAnsi="Arial" w:cs="Arial"/>
             <w:noProof/>
             <w:lang w:val="pt-BR"/>
           </w:rPr>
@@ -566,6 +640,7 @@
         </w:r>
         <w:r>
           <w:rPr>
+            <w:rFonts w:ascii="Arial" w:hAnsi="Arial" w:cs="Arial"/>
             <w:noProof/>
             <w:webHidden/>
           </w:rPr>
@@ -573,6 +648,7 @@
         </w:r>
         <w:r>
           <w:rPr>
+            <w:rFonts w:ascii="Arial" w:hAnsi="Arial" w:cs="Arial"/>
             <w:noProof/>
             <w:webHidden/>
           </w:rPr>
@@ -580,6 +656,7 @@
         </w:r>
         <w:r>
           <w:rPr>
+            <w:rFonts w:ascii="Arial" w:hAnsi="Arial" w:cs="Arial"/>
             <w:noProof/>
             <w:webHidden/>
           </w:rPr>
@@ -587,6 +664,7 @@
         </w:r>
         <w:r>
           <w:rPr>
+            <w:rFonts w:ascii="Arial" w:hAnsi="Arial" w:cs="Arial"/>
             <w:noProof/>
             <w:webHidden/>
           </w:rPr>
@@ -594,12 +672,14 @@
         </w:r>
         <w:r>
           <w:rPr>
+            <w:rFonts w:ascii="Arial" w:hAnsi="Arial" w:cs="Arial"/>
             <w:noProof/>
             <w:webHidden/>
           </w:rPr>
         </w:r>
         <w:r>
           <w:rPr>
+            <w:rFonts w:ascii="Arial" w:hAnsi="Arial" w:cs="Arial"/>
             <w:noProof/>
             <w:webHidden/>
           </w:rPr>
@@ -607,6 +687,7 @@
         </w:r>
         <w:r>
           <w:rPr>
+            <w:rFonts w:ascii="Arial" w:hAnsi="Arial" w:cs="Arial"/>
             <w:noProof/>
             <w:webHidden/>
           </w:rPr>
@@ -614,6 +695,7 @@
         </w:r>
         <w:r>
           <w:rPr>
+            <w:rFonts w:ascii="Arial" w:hAnsi="Arial" w:cs="Arial"/>
             <w:noProof/>
             <w:webHidden/>
           </w:rPr>
@@ -628,7 +710,7 @@
           <w:tab w:val="right" w:pos="9350"/>
         </w:tabs>
         <w:rPr>
-          <w:rFonts w:asciiTheme="minorHAnsi" w:eastAsiaTheme="minorEastAsia" w:hAnsiTheme="minorHAnsi" w:cstheme="minorBidi"/>
+          <w:rFonts w:ascii="Arial" w:eastAsiaTheme="minorEastAsia" w:hAnsi="Arial" w:cs="Arial"/>
           <w:i w:val="0"/>
           <w:iCs w:val="0"/>
           <w:noProof/>
@@ -642,7 +724,7 @@
         <w:r>
           <w:rPr>
             <w:rStyle w:val="Hyperlink"/>
-            <w:rFonts w:cs="Arial"/>
+            <w:rFonts w:ascii="Arial" w:hAnsi="Arial" w:cs="Arial"/>
             <w:noProof/>
             <w:lang w:val="pt-BR"/>
           </w:rPr>
@@ -650,6 +732,7 @@
         </w:r>
         <w:r>
           <w:rPr>
+            <w:rFonts w:ascii="Arial" w:hAnsi="Arial" w:cs="Arial"/>
             <w:noProof/>
             <w:webHidden/>
           </w:rPr>
@@ -657,6 +740,7 @@
         </w:r>
         <w:r>
           <w:rPr>
+            <w:rFonts w:ascii="Arial" w:hAnsi="Arial" w:cs="Arial"/>
             <w:noProof/>
             <w:webHidden/>
           </w:rPr>
@@ -664,6 +748,7 @@
         </w:r>
         <w:r>
           <w:rPr>
+            <w:rFonts w:ascii="Arial" w:hAnsi="Arial" w:cs="Arial"/>
             <w:noProof/>
             <w:webHidden/>
           </w:rPr>
@@ -671,6 +756,7 @@
         </w:r>
         <w:r>
           <w:rPr>
+            <w:rFonts w:ascii="Arial" w:hAnsi="Arial" w:cs="Arial"/>
             <w:noProof/>
             <w:webHidden/>
           </w:rPr>
@@ -678,12 +764,14 @@
         </w:r>
         <w:r>
           <w:rPr>
+            <w:rFonts w:ascii="Arial" w:hAnsi="Arial" w:cs="Arial"/>
             <w:noProof/>
             <w:webHidden/>
           </w:rPr>
         </w:r>
         <w:r>
           <w:rPr>
+            <w:rFonts w:ascii="Arial" w:hAnsi="Arial" w:cs="Arial"/>
             <w:noProof/>
             <w:webHidden/>
           </w:rPr>
@@ -691,6 +779,7 @@
         </w:r>
         <w:r>
           <w:rPr>
+            <w:rFonts w:ascii="Arial" w:hAnsi="Arial" w:cs="Arial"/>
             <w:noProof/>
             <w:webHidden/>
           </w:rPr>
@@ -698,6 +787,7 @@
         </w:r>
         <w:r>
           <w:rPr>
+            <w:rFonts w:ascii="Arial" w:hAnsi="Arial" w:cs="Arial"/>
             <w:noProof/>
             <w:webHidden/>
           </w:rPr>
@@ -712,7 +802,7 @@
           <w:tab w:val="right" w:pos="9350"/>
         </w:tabs>
         <w:rPr>
-          <w:rFonts w:asciiTheme="minorHAnsi" w:eastAsiaTheme="minorEastAsia" w:hAnsiTheme="minorHAnsi" w:cstheme="minorBidi"/>
+          <w:rFonts w:ascii="Arial" w:eastAsiaTheme="minorEastAsia" w:hAnsi="Arial" w:cs="Arial"/>
           <w:i w:val="0"/>
           <w:iCs w:val="0"/>
           <w:noProof/>
@@ -726,6 +816,7 @@
         <w:r>
           <w:rPr>
             <w:rStyle w:val="Hyperlink"/>
+            <w:rFonts w:ascii="Arial" w:hAnsi="Arial" w:cs="Arial"/>
             <w:noProof/>
             <w:lang w:val="pt-BR"/>
           </w:rPr>
@@ -733,6 +824,7 @@
         </w:r>
         <w:r>
           <w:rPr>
+            <w:rFonts w:ascii="Arial" w:hAnsi="Arial" w:cs="Arial"/>
             <w:noProof/>
             <w:webHidden/>
           </w:rPr>
@@ -740,6 +832,7 @@
         </w:r>
         <w:r>
           <w:rPr>
+            <w:rFonts w:ascii="Arial" w:hAnsi="Arial" w:cs="Arial"/>
             <w:noProof/>
             <w:webHidden/>
           </w:rPr>
@@ -747,6 +840,7 @@
         </w:r>
         <w:r>
           <w:rPr>
+            <w:rFonts w:ascii="Arial" w:hAnsi="Arial" w:cs="Arial"/>
             <w:noProof/>
             <w:webHidden/>
           </w:rPr>
@@ -754,6 +848,7 @@
         </w:r>
         <w:r>
           <w:rPr>
+            <w:rFonts w:ascii="Arial" w:hAnsi="Arial" w:cs="Arial"/>
             <w:noProof/>
             <w:webHidden/>
           </w:rPr>
@@ -761,12 +856,14 @@
         </w:r>
         <w:r>
           <w:rPr>
+            <w:rFonts w:ascii="Arial" w:hAnsi="Arial" w:cs="Arial"/>
             <w:noProof/>
             <w:webHidden/>
           </w:rPr>
         </w:r>
         <w:r>
           <w:rPr>
+            <w:rFonts w:ascii="Arial" w:hAnsi="Arial" w:cs="Arial"/>
             <w:noProof/>
             <w:webHidden/>
           </w:rPr>
@@ -774,6 +871,7 @@
         </w:r>
         <w:r>
           <w:rPr>
+            <w:rFonts w:ascii="Arial" w:hAnsi="Arial" w:cs="Arial"/>
             <w:noProof/>
             <w:webHidden/>
           </w:rPr>
@@ -781,6 +879,7 @@
         </w:r>
         <w:r>
           <w:rPr>
+            <w:rFonts w:ascii="Arial" w:hAnsi="Arial" w:cs="Arial"/>
             <w:noProof/>
             <w:webHidden/>
           </w:rPr>
@@ -796,7 +895,7 @@
           <w:tab w:val="right" w:pos="9350"/>
         </w:tabs>
         <w:rPr>
-          <w:rFonts w:asciiTheme="minorHAnsi" w:eastAsiaTheme="minorEastAsia" w:hAnsiTheme="minorHAnsi" w:cstheme="minorBidi"/>
+          <w:rFonts w:ascii="Arial" w:eastAsiaTheme="minorEastAsia" w:hAnsi="Arial" w:cs="Arial"/>
           <w:b w:val="0"/>
           <w:bCs w:val="0"/>
           <w:noProof/>
@@ -810,6 +909,7 @@
         <w:r>
           <w:rPr>
             <w:rStyle w:val="Hyperlink"/>
+            <w:rFonts w:ascii="Arial" w:hAnsi="Arial" w:cs="Arial"/>
             <w:noProof/>
             <w:lang w:val="pt-BR"/>
           </w:rPr>
@@ -817,7 +917,7 @@
         </w:r>
         <w:r>
           <w:rPr>
-            <w:rFonts w:asciiTheme="minorHAnsi" w:eastAsiaTheme="minorEastAsia" w:hAnsiTheme="minorHAnsi" w:cstheme="minorBidi"/>
+            <w:rFonts w:ascii="Arial" w:eastAsiaTheme="minorEastAsia" w:hAnsi="Arial" w:cs="Arial"/>
             <w:b w:val="0"/>
             <w:bCs w:val="0"/>
             <w:noProof/>
@@ -831,6 +931,7 @@
         <w:r>
           <w:rPr>
             <w:rStyle w:val="Hyperlink"/>
+            <w:rFonts w:ascii="Arial" w:hAnsi="Arial" w:cs="Arial"/>
             <w:noProof/>
             <w:lang w:val="pt-BR"/>
           </w:rPr>
@@ -838,6 +939,7 @@
         </w:r>
         <w:r>
           <w:rPr>
+            <w:rFonts w:ascii="Arial" w:hAnsi="Arial" w:cs="Arial"/>
             <w:noProof/>
             <w:webHidden/>
           </w:rPr>
@@ -845,6 +947,7 @@
         </w:r>
         <w:r>
           <w:rPr>
+            <w:rFonts w:ascii="Arial" w:hAnsi="Arial" w:cs="Arial"/>
             <w:noProof/>
             <w:webHidden/>
           </w:rPr>
@@ -852,6 +955,7 @@
         </w:r>
         <w:r>
           <w:rPr>
+            <w:rFonts w:ascii="Arial" w:hAnsi="Arial" w:cs="Arial"/>
             <w:noProof/>
             <w:webHidden/>
           </w:rPr>
@@ -859,6 +963,7 @@
         </w:r>
         <w:r>
           <w:rPr>
+            <w:rFonts w:ascii="Arial" w:hAnsi="Arial" w:cs="Arial"/>
             <w:noProof/>
             <w:webHidden/>
           </w:rPr>
@@ -866,12 +971,14 @@
         </w:r>
         <w:r>
           <w:rPr>
+            <w:rFonts w:ascii="Arial" w:hAnsi="Arial" w:cs="Arial"/>
             <w:noProof/>
             <w:webHidden/>
           </w:rPr>
         </w:r>
         <w:r>
           <w:rPr>
+            <w:rFonts w:ascii="Arial" w:hAnsi="Arial" w:cs="Arial"/>
             <w:noProof/>
             <w:webHidden/>
           </w:rPr>
@@ -879,13 +986,15 @@
         </w:r>
         <w:r>
           <w:rPr>
+            <w:rFonts w:ascii="Arial" w:hAnsi="Arial" w:cs="Arial"/>
             <w:noProof/>
             <w:webHidden/>
           </w:rPr>
-          <w:t>5</w:t>
+          <w:t>4</w:t>
         </w:r>
         <w:r>
           <w:rPr>
+            <w:rFonts w:ascii="Arial" w:hAnsi="Arial" w:cs="Arial"/>
             <w:noProof/>
             <w:webHidden/>
           </w:rPr>
@@ -898,11 +1007,13 @@
         <w:pStyle w:val="Ttulo"/>
         <w:outlineLvl w:val="0"/>
         <w:rPr>
+          <w:rFonts w:cs="Arial"/>
           <w:lang w:val="pt-BR"/>
         </w:rPr>
       </w:pPr>
       <w:r>
         <w:rPr>
+          <w:rFonts w:cs="Arial"/>
           <w:b w:val="0"/>
           <w:bCs w:val="0"/>
           <w:lang w:val="pt-BR"/>
@@ -911,6 +1022,7 @@
       </w:r>
       <w:r>
         <w:rPr>
+          <w:rFonts w:cs="Arial"/>
           <w:lang w:val="pt-BR"/>
         </w:rPr>
         <w:br w:type="page"/>
@@ -925,9 +1037,9 @@
           <w:ilvl w:val="0"/>
           <w:numId w:val="1"/>
         </w:numPr>
-        <w:rPr>
-          <w:sz w:val="20"/>
-          <w:szCs w:val="20"/>
+        <w:spacing w:before="0" w:after="0" w:line="360" w:lineRule="auto"/>
+        <w:rPr>
+          <w:rFonts w:cs="Arial"/>
           <w:lang w:val="pt-BR"/>
         </w:rPr>
       </w:pPr>
@@ -938,8 +1050,7 @@
       <w:bookmarkStart w:id="5" w:name="_Toc456598586"/>
       <w:r>
         <w:rPr>
-          <w:sz w:val="20"/>
-          <w:szCs w:val="20"/>
+          <w:rFonts w:cs="Arial"/>
           <w:lang w:val="pt-BR"/>
         </w:rPr>
         <w:lastRenderedPageBreak/>
@@ -950,46 +1061,37 @@
     </w:p>
     <w:p>
       <w:pPr>
-        <w:ind w:left="720"/>
-        <w:rPr>
-          <w:rFonts w:ascii="Arial" w:hAnsi="Arial" w:cs="Arial"/>
-          <w:lang w:val="pt-BR"/>
-        </w:rPr>
-      </w:pPr>
-    </w:p>
-    <w:p>
-      <w:pPr>
+        <w:spacing w:line="360" w:lineRule="auto"/>
         <w:ind w:firstLine="720"/>
         <w:jc w:val="both"/>
         <w:rPr>
           <w:rFonts w:ascii="Arial" w:hAnsi="Arial" w:cs="Arial"/>
+          <w:sz w:val="24"/>
+          <w:szCs w:val="24"/>
           <w:lang w:val="pt-BR"/>
         </w:rPr>
       </w:pPr>
       <w:r>
         <w:rPr>
           <w:rFonts w:ascii="Arial" w:hAnsi="Arial" w:cs="Arial"/>
-          <w:lang w:val="pt-BR"/>
-        </w:rPr>
-        <w:t>Visando</w:t>
-      </w:r>
-      <w:r>
-        <w:rPr>
-          <w:rFonts w:ascii="Arial" w:hAnsi="Arial" w:cs="Arial"/>
-          <w:lang w:val="pt-BR"/>
-        </w:rPr>
-        <w:t xml:space="preserve"> obter sucesso, é recomendado que seja realizada uma análise prévia da viabilidade de um projeto. Através desta análise é possível concluir se será ou não viável continuar a execução do mesmo, se é preferível abortá-lo ou, até mesmo, buscar uma solução (redução de escopo, por exemplo).</w:t>
+          <w:sz w:val="24"/>
+          <w:szCs w:val="24"/>
+          <w:lang w:val="pt-BR"/>
+        </w:rPr>
+        <w:t>Visando obter sucesso, é recomendado que seja realizada uma análise prévia da viabilidade de um projeto. Através desta análise é possível concluir se será ou não viável continuar a execução do mesmo, se é preferível abortá-lo ou, até mesmo, buscar uma solução (redução de escopo, por exemplo).</w:t>
       </w:r>
     </w:p>
     <w:p>
       <w:pPr>
         <w:widowControl/>
         <w:adjustRightInd w:val="0"/>
-        <w:spacing w:line="240" w:lineRule="auto"/>
+        <w:spacing w:line="360" w:lineRule="auto"/>
         <w:ind w:firstLine="720"/>
         <w:jc w:val="both"/>
         <w:rPr>
           <w:rFonts w:ascii="Arial" w:hAnsi="Arial" w:cs="Arial"/>
+          <w:sz w:val="24"/>
+          <w:szCs w:val="24"/>
           <w:lang w:val="pt-BR"/>
         </w:rPr>
       </w:pPr>
@@ -997,8 +1099,11 @@
     <w:p>
       <w:pPr>
         <w:pStyle w:val="Ttulo2"/>
+        <w:spacing w:before="0" w:after="0" w:line="360" w:lineRule="auto"/>
         <w:rPr>
           <w:rFonts w:cs="Arial"/>
+          <w:sz w:val="24"/>
+          <w:szCs w:val="24"/>
           <w:lang w:val="pt-BR"/>
         </w:rPr>
       </w:pPr>
@@ -1007,6 +1112,8 @@
       <w:r>
         <w:rPr>
           <w:rFonts w:cs="Arial"/>
+          <w:sz w:val="24"/>
+          <w:szCs w:val="24"/>
           <w:lang w:val="pt-BR"/>
         </w:rPr>
         <w:t xml:space="preserve">1.1 </w:t>
@@ -1014,6 +1121,8 @@
       <w:r>
         <w:rPr>
           <w:rFonts w:cs="Arial"/>
+          <w:sz w:val="24"/>
+          <w:szCs w:val="24"/>
           <w:lang w:val="pt-BR"/>
         </w:rPr>
         <w:t>Finalidade</w:t>
@@ -1023,21 +1132,16 @@
     </w:p>
     <w:p>
       <w:pPr>
-        <w:rPr>
-          <w:lang w:val="pt-BR"/>
-        </w:rPr>
-      </w:pPr>
-    </w:p>
-    <w:p>
-      <w:pPr>
         <w:widowControl/>
         <w:adjustRightInd w:val="0"/>
-        <w:spacing w:line="240" w:lineRule="auto"/>
+        <w:spacing w:line="360" w:lineRule="auto"/>
         <w:ind w:firstLine="720"/>
         <w:jc w:val="both"/>
         <w:rPr>
           <w:rFonts w:ascii="Arial" w:hAnsi="Arial" w:cs="Arial"/>
           <w:snapToGrid/>
+          <w:sz w:val="24"/>
+          <w:szCs w:val="24"/>
           <w:lang w:val="pt-BR" w:eastAsia="pt-BR"/>
         </w:rPr>
       </w:pPr>
@@ -1046,6 +1150,8 @@
         <w:rPr>
           <w:rFonts w:ascii="Arial" w:hAnsi="Arial" w:cs="Arial"/>
           <w:snapToGrid/>
+          <w:sz w:val="24"/>
+          <w:szCs w:val="24"/>
           <w:lang w:val="pt-BR" w:eastAsia="pt-BR"/>
         </w:rPr>
         <w:t>Este documento tem o objetivo de realizar uma análise pr</w:t>
@@ -1054,6 +1160,8 @@
         <w:rPr>
           <w:rFonts w:ascii="Arial" w:hAnsi="Arial" w:cs="Arial"/>
           <w:snapToGrid/>
+          <w:sz w:val="24"/>
+          <w:szCs w:val="24"/>
           <w:lang w:val="pt-BR" w:eastAsia="pt-BR"/>
         </w:rPr>
         <w:t>e</w:t>
@@ -1062,6 +1170,8 @@
         <w:rPr>
           <w:rFonts w:ascii="Arial" w:hAnsi="Arial" w:cs="Arial"/>
           <w:snapToGrid/>
+          <w:sz w:val="24"/>
+          <w:szCs w:val="24"/>
           <w:lang w:val="pt-BR" w:eastAsia="pt-BR"/>
         </w:rPr>
         <w:t xml:space="preserve">liminar da viabilidade do projeto </w:t>
@@ -1070,6 +1180,8 @@
         <w:rPr>
           <w:rFonts w:ascii="Arial" w:hAnsi="Arial" w:cs="Arial"/>
           <w:snapToGrid/>
+          <w:sz w:val="24"/>
+          <w:szCs w:val="24"/>
           <w:lang w:val="pt-BR" w:eastAsia="pt-BR"/>
         </w:rPr>
         <w:t>ManSAD</w:t>
@@ -1078,6 +1190,8 @@
         <w:rPr>
           <w:rFonts w:ascii="Arial" w:hAnsi="Arial" w:cs="Arial"/>
           <w:snapToGrid/>
+          <w:sz w:val="24"/>
+          <w:szCs w:val="24"/>
           <w:lang w:val="pt-BR" w:eastAsia="pt-BR"/>
         </w:rPr>
         <w:t>.</w:t>
@@ -1087,12 +1201,14 @@
       <w:pPr>
         <w:widowControl/>
         <w:adjustRightInd w:val="0"/>
-        <w:spacing w:line="240" w:lineRule="auto"/>
+        <w:spacing w:line="360" w:lineRule="auto"/>
         <w:ind w:firstLine="720"/>
         <w:jc w:val="both"/>
         <w:rPr>
           <w:rFonts w:ascii="Arial" w:hAnsi="Arial" w:cs="Arial"/>
           <w:snapToGrid/>
+          <w:sz w:val="24"/>
+          <w:szCs w:val="24"/>
           <w:lang w:val="pt-BR" w:eastAsia="pt-BR"/>
         </w:rPr>
       </w:pPr>
@@ -1100,19 +1216,29 @@
     <w:p>
       <w:pPr>
         <w:pStyle w:val="Ttulo2"/>
-        <w:rPr>
+        <w:spacing w:before="0" w:after="0" w:line="360" w:lineRule="auto"/>
+        <w:rPr>
+          <w:rFonts w:cs="Arial"/>
+          <w:sz w:val="24"/>
+          <w:szCs w:val="24"/>
           <w:lang w:val="pt-BR"/>
         </w:rPr>
       </w:pPr>
       <w:bookmarkStart w:id="9" w:name="_Toc355511627"/>
       <w:r>
         <w:rPr>
+          <w:rFonts w:cs="Arial"/>
+          <w:sz w:val="24"/>
+          <w:szCs w:val="24"/>
           <w:lang w:val="pt-BR"/>
         </w:rPr>
         <w:t xml:space="preserve">1.2 </w:t>
       </w:r>
       <w:r>
         <w:rPr>
+          <w:rFonts w:cs="Arial"/>
+          <w:sz w:val="24"/>
+          <w:szCs w:val="24"/>
           <w:lang w:val="pt-BR"/>
         </w:rPr>
         <w:t>Escopo</w:t>
@@ -1122,44 +1248,30 @@
     </w:p>
     <w:p>
       <w:pPr>
-        <w:rPr>
-          <w:lang w:val="pt-BR"/>
-        </w:rPr>
-      </w:pPr>
-    </w:p>
-    <w:p>
-      <w:pPr>
+        <w:spacing w:line="360" w:lineRule="auto"/>
         <w:jc w:val="both"/>
         <w:rPr>
           <w:rFonts w:ascii="Arial" w:hAnsi="Arial" w:cs="Arial"/>
+          <w:sz w:val="24"/>
+          <w:szCs w:val="24"/>
           <w:lang w:val="pt-BR"/>
         </w:rPr>
       </w:pPr>
       <w:r>
         <w:rPr>
           <w:rFonts w:ascii="Arial" w:hAnsi="Arial" w:cs="Arial"/>
+          <w:sz w:val="24"/>
+          <w:szCs w:val="24"/>
           <w:lang w:val="pt-BR"/>
         </w:rPr>
         <w:tab/>
-        <w:t xml:space="preserve">O escopo deste plano </w:t>
+        <w:t xml:space="preserve">O escopo deste plano abrange o projeto </w:t>
       </w:r>
       <w:r>
         <w:rPr>
           <w:rFonts w:ascii="Arial" w:hAnsi="Arial" w:cs="Arial"/>
-          <w:lang w:val="pt-BR"/>
-        </w:rPr>
-        <w:t>abrange o</w:t>
-      </w:r>
-      <w:r>
-        <w:rPr>
-          <w:rFonts w:ascii="Arial" w:hAnsi="Arial" w:cs="Arial"/>
-          <w:lang w:val="pt-BR"/>
-        </w:rPr>
-        <w:t xml:space="preserve"> projeto </w:t>
-      </w:r>
-      <w:r>
-        <w:rPr>
-          <w:rFonts w:ascii="Arial" w:hAnsi="Arial" w:cs="Arial"/>
+          <w:sz w:val="24"/>
+          <w:szCs w:val="24"/>
           <w:lang w:val="pt-BR"/>
         </w:rPr>
         <w:t>ManSAD</w:t>
@@ -1167,6 +1279,8 @@
       <w:r>
         <w:rPr>
           <w:rFonts w:ascii="Arial" w:hAnsi="Arial" w:cs="Arial"/>
+          <w:sz w:val="24"/>
+          <w:szCs w:val="24"/>
           <w:lang w:val="pt-BR"/>
         </w:rPr>
         <w:t xml:space="preserve"> e tudo que estiver diret</w:t>
@@ -1174,6 +1288,8 @@
       <w:r>
         <w:rPr>
           <w:rFonts w:ascii="Arial" w:hAnsi="Arial" w:cs="Arial"/>
+          <w:sz w:val="24"/>
+          <w:szCs w:val="24"/>
           <w:lang w:val="pt-BR"/>
         </w:rPr>
         <w:t>amente</w:t>
@@ -1181,286 +1297,20 @@
       <w:r>
         <w:rPr>
           <w:rFonts w:ascii="Arial" w:hAnsi="Arial" w:cs="Arial"/>
-          <w:lang w:val="pt-BR"/>
-        </w:rPr>
-        <w:t xml:space="preserve"> e/ou indiretamente ligado ao projeto em questão</w:t>
-      </w:r>
-      <w:r>
-        <w:rPr>
-          <w:rFonts w:ascii="Arial" w:hAnsi="Arial" w:cs="Arial"/>
-          <w:lang w:val="pt-BR"/>
-        </w:rPr>
-        <w:t>.</w:t>
+          <w:sz w:val="24"/>
+          <w:szCs w:val="24"/>
+          <w:lang w:val="pt-BR"/>
+        </w:rPr>
+        <w:t xml:space="preserve"> e/ou indiretamente ligado ao projeto em questão.</w:t>
       </w:r>
     </w:p>
     <w:p>
       <w:pPr>
+        <w:spacing w:line="360" w:lineRule="auto"/>
         <w:rPr>
           <w:rFonts w:ascii="Arial" w:hAnsi="Arial" w:cs="Arial"/>
-          <w:lang w:val="pt-BR"/>
-        </w:rPr>
-      </w:pPr>
-    </w:p>
-    <w:p>
-      <w:pPr>
-        <w:rPr>
-          <w:rFonts w:ascii="Arial" w:hAnsi="Arial" w:cs="Arial"/>
-          <w:lang w:val="pt-BR"/>
-        </w:rPr>
-      </w:pPr>
-    </w:p>
-    <w:p>
-      <w:pPr>
-        <w:rPr>
-          <w:rFonts w:ascii="Arial" w:hAnsi="Arial" w:cs="Arial"/>
-          <w:lang w:val="pt-BR"/>
-        </w:rPr>
-      </w:pPr>
-    </w:p>
-    <w:p>
-      <w:pPr>
-        <w:rPr>
-          <w:rFonts w:ascii="Arial" w:hAnsi="Arial" w:cs="Arial"/>
-          <w:lang w:val="pt-BR"/>
-        </w:rPr>
-      </w:pPr>
-    </w:p>
-    <w:p>
-      <w:pPr>
-        <w:rPr>
-          <w:rFonts w:ascii="Arial" w:hAnsi="Arial" w:cs="Arial"/>
-          <w:lang w:val="pt-BR"/>
-        </w:rPr>
-      </w:pPr>
-    </w:p>
-    <w:p>
-      <w:pPr>
-        <w:rPr>
-          <w:rFonts w:ascii="Arial" w:hAnsi="Arial" w:cs="Arial"/>
-          <w:lang w:val="pt-BR"/>
-        </w:rPr>
-      </w:pPr>
-    </w:p>
-    <w:p>
-      <w:pPr>
-        <w:rPr>
-          <w:rFonts w:ascii="Arial" w:hAnsi="Arial" w:cs="Arial"/>
-          <w:lang w:val="pt-BR"/>
-        </w:rPr>
-      </w:pPr>
-    </w:p>
-    <w:p>
-      <w:pPr>
-        <w:rPr>
-          <w:rFonts w:ascii="Arial" w:hAnsi="Arial" w:cs="Arial"/>
-          <w:lang w:val="pt-BR"/>
-        </w:rPr>
-      </w:pPr>
-    </w:p>
-    <w:p>
-      <w:pPr>
-        <w:rPr>
-          <w:rFonts w:ascii="Arial" w:hAnsi="Arial" w:cs="Arial"/>
-          <w:lang w:val="pt-BR"/>
-        </w:rPr>
-      </w:pPr>
-    </w:p>
-    <w:p>
-      <w:pPr>
-        <w:rPr>
-          <w:rFonts w:ascii="Arial" w:hAnsi="Arial" w:cs="Arial"/>
-          <w:lang w:val="pt-BR"/>
-        </w:rPr>
-      </w:pPr>
-    </w:p>
-    <w:p>
-      <w:pPr>
-        <w:rPr>
-          <w:rFonts w:ascii="Arial" w:hAnsi="Arial" w:cs="Arial"/>
-          <w:lang w:val="pt-BR"/>
-        </w:rPr>
-      </w:pPr>
-    </w:p>
-    <w:p>
-      <w:pPr>
-        <w:rPr>
-          <w:rFonts w:ascii="Arial" w:hAnsi="Arial" w:cs="Arial"/>
-          <w:lang w:val="pt-BR"/>
-        </w:rPr>
-      </w:pPr>
-    </w:p>
-    <w:p>
-      <w:pPr>
-        <w:rPr>
-          <w:rFonts w:ascii="Arial" w:hAnsi="Arial" w:cs="Arial"/>
-          <w:lang w:val="pt-BR"/>
-        </w:rPr>
-      </w:pPr>
-    </w:p>
-    <w:p>
-      <w:pPr>
-        <w:rPr>
-          <w:rFonts w:ascii="Arial" w:hAnsi="Arial" w:cs="Arial"/>
-          <w:lang w:val="pt-BR"/>
-        </w:rPr>
-      </w:pPr>
-    </w:p>
-    <w:p>
-      <w:pPr>
-        <w:rPr>
-          <w:rFonts w:ascii="Arial" w:hAnsi="Arial" w:cs="Arial"/>
-          <w:lang w:val="pt-BR"/>
-        </w:rPr>
-      </w:pPr>
-    </w:p>
-    <w:p>
-      <w:pPr>
-        <w:rPr>
-          <w:rFonts w:ascii="Arial" w:hAnsi="Arial" w:cs="Arial"/>
-          <w:lang w:val="pt-BR"/>
-        </w:rPr>
-      </w:pPr>
-    </w:p>
-    <w:p>
-      <w:pPr>
-        <w:rPr>
-          <w:rFonts w:ascii="Arial" w:hAnsi="Arial" w:cs="Arial"/>
-          <w:lang w:val="pt-BR"/>
-        </w:rPr>
-      </w:pPr>
-    </w:p>
-    <w:p>
-      <w:pPr>
-        <w:rPr>
-          <w:rFonts w:ascii="Arial" w:hAnsi="Arial" w:cs="Arial"/>
-          <w:lang w:val="pt-BR"/>
-        </w:rPr>
-      </w:pPr>
-    </w:p>
-    <w:p>
-      <w:pPr>
-        <w:rPr>
-          <w:rFonts w:ascii="Arial" w:hAnsi="Arial" w:cs="Arial"/>
-          <w:lang w:val="pt-BR"/>
-        </w:rPr>
-      </w:pPr>
-    </w:p>
-    <w:p>
-      <w:pPr>
-        <w:rPr>
-          <w:rFonts w:ascii="Arial" w:hAnsi="Arial" w:cs="Arial"/>
-          <w:lang w:val="pt-BR"/>
-        </w:rPr>
-      </w:pPr>
-    </w:p>
-    <w:p>
-      <w:pPr>
-        <w:rPr>
-          <w:rFonts w:ascii="Arial" w:hAnsi="Arial" w:cs="Arial"/>
-          <w:lang w:val="pt-BR"/>
-        </w:rPr>
-      </w:pPr>
-    </w:p>
-    <w:p>
-      <w:pPr>
-        <w:rPr>
-          <w:rFonts w:ascii="Arial" w:hAnsi="Arial" w:cs="Arial"/>
-          <w:lang w:val="pt-BR"/>
-        </w:rPr>
-      </w:pPr>
-    </w:p>
-    <w:p>
-      <w:pPr>
-        <w:rPr>
-          <w:rFonts w:ascii="Arial" w:hAnsi="Arial" w:cs="Arial"/>
-          <w:lang w:val="pt-BR"/>
-        </w:rPr>
-      </w:pPr>
-    </w:p>
-    <w:p>
-      <w:pPr>
-        <w:rPr>
-          <w:rFonts w:ascii="Arial" w:hAnsi="Arial" w:cs="Arial"/>
-          <w:lang w:val="pt-BR"/>
-        </w:rPr>
-      </w:pPr>
-    </w:p>
-    <w:p>
-      <w:pPr>
-        <w:rPr>
-          <w:rFonts w:ascii="Arial" w:hAnsi="Arial" w:cs="Arial"/>
-          <w:lang w:val="pt-BR"/>
-        </w:rPr>
-      </w:pPr>
-    </w:p>
-    <w:p>
-      <w:pPr>
-        <w:rPr>
-          <w:rFonts w:ascii="Arial" w:hAnsi="Arial" w:cs="Arial"/>
-          <w:lang w:val="pt-BR"/>
-        </w:rPr>
-      </w:pPr>
-    </w:p>
-    <w:p>
-      <w:pPr>
-        <w:rPr>
-          <w:rFonts w:ascii="Arial" w:hAnsi="Arial" w:cs="Arial"/>
-          <w:lang w:val="pt-BR"/>
-        </w:rPr>
-      </w:pPr>
-    </w:p>
-    <w:p>
-      <w:pPr>
-        <w:rPr>
-          <w:rFonts w:ascii="Arial" w:hAnsi="Arial" w:cs="Arial"/>
-          <w:lang w:val="pt-BR"/>
-        </w:rPr>
-      </w:pPr>
-    </w:p>
-    <w:p>
-      <w:pPr>
-        <w:rPr>
-          <w:rFonts w:ascii="Arial" w:hAnsi="Arial" w:cs="Arial"/>
-          <w:lang w:val="pt-BR"/>
-        </w:rPr>
-      </w:pPr>
-    </w:p>
-    <w:p>
-      <w:pPr>
-        <w:rPr>
-          <w:rFonts w:ascii="Arial" w:hAnsi="Arial" w:cs="Arial"/>
-          <w:lang w:val="pt-BR"/>
-        </w:rPr>
-      </w:pPr>
-    </w:p>
-    <w:p>
-      <w:pPr>
-        <w:rPr>
-          <w:rFonts w:ascii="Arial" w:hAnsi="Arial" w:cs="Arial"/>
-          <w:lang w:val="pt-BR"/>
-        </w:rPr>
-      </w:pPr>
-    </w:p>
-    <w:p>
-      <w:pPr>
-        <w:rPr>
-          <w:rFonts w:ascii="Arial" w:hAnsi="Arial" w:cs="Arial"/>
-          <w:lang w:val="pt-BR"/>
-        </w:rPr>
-      </w:pPr>
-    </w:p>
-    <w:p>
-      <w:pPr>
-        <w:rPr>
-          <w:rFonts w:ascii="Arial" w:hAnsi="Arial" w:cs="Arial"/>
-          <w:lang w:val="pt-BR"/>
-        </w:rPr>
-      </w:pPr>
-    </w:p>
-    <w:p>
-      <w:pPr>
-        <w:rPr>
-          <w:rFonts w:ascii="Arial" w:hAnsi="Arial" w:cs="Arial"/>
+          <w:sz w:val="24"/>
+          <w:szCs w:val="24"/>
           <w:lang w:val="pt-BR"/>
         </w:rPr>
       </w:pPr>
@@ -1472,42 +1322,37 @@
           <w:ilvl w:val="0"/>
           <w:numId w:val="1"/>
         </w:numPr>
-        <w:rPr>
-          <w:sz w:val="20"/>
-          <w:szCs w:val="20"/>
+        <w:spacing w:before="0" w:after="0" w:line="360" w:lineRule="auto"/>
+        <w:rPr>
+          <w:rFonts w:cs="Arial"/>
           <w:lang w:val="pt-BR"/>
         </w:rPr>
       </w:pPr>
       <w:bookmarkStart w:id="10" w:name="_Toc355511628"/>
       <w:r>
         <w:rPr>
-          <w:sz w:val="20"/>
-          <w:szCs w:val="20"/>
-          <w:lang w:val="pt-BR"/>
-        </w:rPr>
-        <w:lastRenderedPageBreak/>
+          <w:rFonts w:cs="Arial"/>
+          <w:lang w:val="pt-BR"/>
+        </w:rPr>
         <w:t>Análise preliminar de viabilidade de execução do projeto</w:t>
       </w:r>
       <w:bookmarkEnd w:id="10"/>
     </w:p>
     <w:p>
       <w:pPr>
+        <w:spacing w:line="360" w:lineRule="auto"/>
         <w:rPr>
           <w:rFonts w:ascii="Arial" w:hAnsi="Arial" w:cs="Arial"/>
-          <w:lang w:val="pt-BR"/>
-        </w:rPr>
-      </w:pPr>
-    </w:p>
-    <w:p>
-      <w:pPr>
+          <w:sz w:val="24"/>
+          <w:szCs w:val="24"/>
+          <w:lang w:val="pt-BR"/>
+        </w:rPr>
+      </w:pPr>
+      <w:r>
         <w:rPr>
           <w:rFonts w:ascii="Arial" w:hAnsi="Arial" w:cs="Arial"/>
-          <w:lang w:val="pt-BR"/>
-        </w:rPr>
-      </w:pPr>
-      <w:r>
-        <w:rPr>
-          <w:rFonts w:ascii="Arial" w:hAnsi="Arial" w:cs="Arial"/>
+          <w:sz w:val="24"/>
+          <w:szCs w:val="24"/>
           <w:lang w:val="pt-BR"/>
         </w:rPr>
         <w:t xml:space="preserve">Projeto: </w:t>
@@ -1515,6 +1360,8 @@
       <w:r>
         <w:rPr>
           <w:rFonts w:ascii="Arial" w:hAnsi="Arial" w:cs="Arial"/>
+          <w:sz w:val="24"/>
+          <w:szCs w:val="24"/>
           <w:lang w:val="pt-BR"/>
         </w:rPr>
         <w:t>ManSAD – Manutenção no Sistema de Avaliação Docente</w:t>
@@ -1522,14 +1369,19 @@
     </w:p>
     <w:p>
       <w:pPr>
+        <w:spacing w:line="360" w:lineRule="auto"/>
         <w:rPr>
           <w:rFonts w:ascii="Arial" w:hAnsi="Arial" w:cs="Arial"/>
+          <w:sz w:val="24"/>
+          <w:szCs w:val="24"/>
           <w:lang w:val="pt-BR"/>
         </w:rPr>
       </w:pPr>
       <w:r>
         <w:rPr>
           <w:rFonts w:ascii="Arial" w:hAnsi="Arial" w:cs="Arial"/>
+          <w:sz w:val="24"/>
+          <w:szCs w:val="24"/>
           <w:lang w:val="pt-BR"/>
         </w:rPr>
         <w:t xml:space="preserve">Tempo de execução: </w:t>
@@ -1537,6 +1389,8 @@
       <w:r>
         <w:rPr>
           <w:rFonts w:ascii="Arial" w:hAnsi="Arial" w:cs="Arial"/>
+          <w:sz w:val="24"/>
+          <w:szCs w:val="24"/>
           <w:lang w:val="pt-BR"/>
         </w:rPr>
         <w:t>24</w:t>
@@ -1544,6 +1398,8 @@
       <w:r>
         <w:rPr>
           <w:rFonts w:ascii="Arial" w:hAnsi="Arial" w:cs="Arial"/>
+          <w:sz w:val="24"/>
+          <w:szCs w:val="24"/>
           <w:lang w:val="pt-BR"/>
         </w:rPr>
         <w:t xml:space="preserve"> horas</w:t>
@@ -1551,14 +1407,19 @@
     </w:p>
     <w:p>
       <w:pPr>
+        <w:spacing w:line="360" w:lineRule="auto"/>
         <w:rPr>
           <w:rFonts w:ascii="Arial" w:hAnsi="Arial" w:cs="Arial"/>
+          <w:sz w:val="24"/>
+          <w:szCs w:val="24"/>
           <w:lang w:val="pt-BR"/>
         </w:rPr>
       </w:pPr>
       <w:r>
         <w:rPr>
           <w:rFonts w:ascii="Arial" w:hAnsi="Arial" w:cs="Arial"/>
+          <w:sz w:val="24"/>
+          <w:szCs w:val="24"/>
           <w:lang w:val="pt-BR"/>
         </w:rPr>
         <w:t>Local de execução: Fábrica de Software (UFG)</w:t>
@@ -1566,14 +1427,19 @@
     </w:p>
     <w:p>
       <w:pPr>
+        <w:spacing w:line="360" w:lineRule="auto"/>
         <w:rPr>
           <w:rFonts w:ascii="Arial" w:hAnsi="Arial" w:cs="Arial"/>
+          <w:sz w:val="24"/>
+          <w:szCs w:val="24"/>
           <w:lang w:val="pt-BR"/>
         </w:rPr>
       </w:pPr>
       <w:r>
         <w:rPr>
           <w:rFonts w:ascii="Arial" w:hAnsi="Arial" w:cs="Arial"/>
+          <w:sz w:val="24"/>
+          <w:szCs w:val="24"/>
           <w:lang w:val="pt-BR"/>
         </w:rPr>
         <w:t>Infraestrutura: Laboratórios de informática da Fábrica de Software</w:t>
@@ -1581,14 +1447,19 @@
     </w:p>
     <w:p>
       <w:pPr>
+        <w:spacing w:line="360" w:lineRule="auto"/>
         <w:rPr>
           <w:rFonts w:ascii="Arial" w:hAnsi="Arial" w:cs="Arial"/>
+          <w:sz w:val="24"/>
+          <w:szCs w:val="24"/>
           <w:lang w:val="pt-BR"/>
         </w:rPr>
       </w:pPr>
       <w:r>
         <w:rPr>
           <w:rFonts w:ascii="Arial" w:hAnsi="Arial" w:cs="Arial"/>
+          <w:sz w:val="24"/>
+          <w:szCs w:val="24"/>
           <w:lang w:val="pt-BR"/>
         </w:rPr>
         <w:t>Recursos Humanos:</w:t>
@@ -1596,6 +1467,8 @@
       <w:r>
         <w:rPr>
           <w:rFonts w:ascii="Arial" w:hAnsi="Arial" w:cs="Arial"/>
+          <w:sz w:val="24"/>
+          <w:szCs w:val="24"/>
           <w:lang w:val="pt-BR"/>
         </w:rPr>
         <w:t xml:space="preserve"> 20 ( vinte)</w:t>
@@ -1603,6 +1476,8 @@
       <w:r>
         <w:rPr>
           <w:rFonts w:ascii="Arial" w:hAnsi="Arial" w:cs="Arial"/>
+          <w:sz w:val="24"/>
+          <w:szCs w:val="24"/>
           <w:lang w:val="pt-BR"/>
         </w:rPr>
         <w:t xml:space="preserve"> profissionais</w:t>
@@ -1610,14 +1485,19 @@
     </w:p>
     <w:p>
       <w:pPr>
+        <w:spacing w:line="360" w:lineRule="auto"/>
         <w:rPr>
           <w:rFonts w:ascii="Arial" w:hAnsi="Arial" w:cs="Arial"/>
+          <w:sz w:val="24"/>
+          <w:szCs w:val="24"/>
           <w:lang w:val="pt-BR"/>
         </w:rPr>
       </w:pPr>
       <w:r>
         <w:rPr>
           <w:rFonts w:ascii="Arial" w:hAnsi="Arial" w:cs="Arial"/>
+          <w:sz w:val="24"/>
+          <w:szCs w:val="24"/>
           <w:lang w:val="pt-BR"/>
         </w:rPr>
         <w:t xml:space="preserve">Esforço total disponível: </w:t>
@@ -1625,6 +1505,8 @@
       <w:r>
         <w:rPr>
           <w:rFonts w:ascii="Arial" w:hAnsi="Arial" w:cs="Arial"/>
+          <w:sz w:val="24"/>
+          <w:szCs w:val="24"/>
           <w:lang w:val="pt-BR"/>
         </w:rPr>
         <w:t>480</w:t>
@@ -1632,6 +1514,8 @@
       <w:r>
         <w:rPr>
           <w:rFonts w:ascii="Arial" w:hAnsi="Arial" w:cs="Arial"/>
+          <w:sz w:val="24"/>
+          <w:szCs w:val="24"/>
           <w:lang w:val="pt-BR"/>
         </w:rPr>
         <w:t xml:space="preserve"> horas</w:t>
@@ -1642,18 +1526,24 @@
     <w:bookmarkEnd w:id="5"/>
     <w:p>
       <w:pPr>
+        <w:spacing w:line="360" w:lineRule="auto"/>
         <w:rPr>
           <w:rFonts w:ascii="Arial" w:hAnsi="Arial" w:cs="Arial"/>
+          <w:sz w:val="24"/>
+          <w:szCs w:val="24"/>
           <w:lang w:val="pt-BR"/>
         </w:rPr>
       </w:pPr>
     </w:p>
     <w:p>
       <w:pPr>
+        <w:spacing w:line="360" w:lineRule="auto"/>
         <w:jc w:val="center"/>
         <w:rPr>
           <w:rFonts w:ascii="Arial" w:hAnsi="Arial" w:cs="Arial"/>
           <w:b/>
+          <w:sz w:val="24"/>
+          <w:szCs w:val="24"/>
           <w:lang w:val="pt-BR"/>
         </w:rPr>
       </w:pPr>
@@ -1661,6 +1551,8 @@
         <w:rPr>
           <w:rFonts w:ascii="Arial" w:hAnsi="Arial" w:cs="Arial"/>
           <w:b/>
+          <w:sz w:val="24"/>
+          <w:szCs w:val="24"/>
           <w:lang w:val="pt-BR"/>
         </w:rPr>
         <w:t>PLANILHA DE RECURSOS DISPONÍVEIS PARA EXECUÇÃO DO PROJETO</w:t>
@@ -1668,10 +1560,13 @@
     </w:p>
     <w:p>
       <w:pPr>
+        <w:spacing w:line="360" w:lineRule="auto"/>
         <w:jc w:val="center"/>
         <w:rPr>
           <w:rFonts w:ascii="Arial" w:hAnsi="Arial" w:cs="Arial"/>
           <w:b/>
+          <w:sz w:val="24"/>
+          <w:szCs w:val="24"/>
           <w:lang w:val="pt-BR"/>
         </w:rPr>
       </w:pPr>
@@ -1683,10 +1578,10 @@
         <w:tblLook w:val="04A0"/>
       </w:tblPr>
       <w:tblGrid>
-        <w:gridCol w:w="4786"/>
-        <w:gridCol w:w="851"/>
-        <w:gridCol w:w="1876"/>
-        <w:gridCol w:w="2021"/>
+        <w:gridCol w:w="4331"/>
+        <w:gridCol w:w="842"/>
+        <w:gridCol w:w="2470"/>
+        <w:gridCol w:w="1933"/>
       </w:tblGrid>
       <w:tr>
         <w:tc>
@@ -1696,21 +1591,22 @@
           </w:tcPr>
           <w:p>
             <w:pPr>
+              <w:spacing w:line="360" w:lineRule="auto"/>
               <w:jc w:val="center"/>
               <w:rPr>
-                <w:rFonts w:asciiTheme="minorHAnsi" w:hAnsiTheme="minorHAnsi" w:cs="Arial"/>
+                <w:rFonts w:ascii="Arial" w:hAnsi="Arial" w:cs="Arial"/>
                 <w:b/>
-                <w:sz w:val="22"/>
-                <w:szCs w:val="22"/>
+                <w:sz w:val="24"/>
+                <w:szCs w:val="24"/>
                 <w:lang w:val="pt-BR"/>
               </w:rPr>
             </w:pPr>
             <w:r>
               <w:rPr>
-                <w:rFonts w:asciiTheme="minorHAnsi" w:hAnsiTheme="minorHAnsi" w:cs="Arial"/>
+                <w:rFonts w:ascii="Arial" w:hAnsi="Arial" w:cs="Arial"/>
                 <w:b/>
-                <w:sz w:val="22"/>
-                <w:szCs w:val="22"/>
+                <w:sz w:val="24"/>
+                <w:szCs w:val="24"/>
                 <w:lang w:val="pt-BR"/>
               </w:rPr>
               <w:t>RECURSOS HUMANOS</w:t>
@@ -1724,31 +1620,32 @@
           </w:tcPr>
           <w:p>
             <w:pPr>
+              <w:spacing w:line="360" w:lineRule="auto"/>
               <w:jc w:val="center"/>
               <w:rPr>
-                <w:rFonts w:asciiTheme="minorHAnsi" w:hAnsiTheme="minorHAnsi" w:cs="Arial"/>
+                <w:rFonts w:ascii="Arial" w:hAnsi="Arial" w:cs="Arial"/>
                 <w:b/>
-                <w:sz w:val="22"/>
-                <w:szCs w:val="22"/>
+                <w:sz w:val="24"/>
+                <w:szCs w:val="24"/>
                 <w:lang w:val="pt-BR"/>
               </w:rPr>
             </w:pPr>
             <w:r>
               <w:rPr>
-                <w:rFonts w:asciiTheme="minorHAnsi" w:hAnsiTheme="minorHAnsi" w:cs="Arial"/>
+                <w:rFonts w:ascii="Arial" w:hAnsi="Arial" w:cs="Arial"/>
                 <w:b/>
-                <w:sz w:val="22"/>
-                <w:szCs w:val="22"/>
+                <w:sz w:val="24"/>
+                <w:szCs w:val="24"/>
                 <w:lang w:val="pt-BR"/>
               </w:rPr>
               <w:t>QTD</w:t>
             </w:r>
             <w:r>
               <w:rPr>
-                <w:rFonts w:asciiTheme="minorHAnsi" w:hAnsiTheme="minorHAnsi" w:cs="Arial"/>
+                <w:rFonts w:ascii="Arial" w:hAnsi="Arial" w:cs="Arial"/>
                 <w:b/>
-                <w:sz w:val="22"/>
-                <w:szCs w:val="22"/>
+                <w:sz w:val="24"/>
+                <w:szCs w:val="24"/>
                 <w:lang w:val="pt-BR"/>
               </w:rPr>
               <w:t>.</w:t>
@@ -1762,21 +1659,22 @@
           </w:tcPr>
           <w:p>
             <w:pPr>
+              <w:spacing w:line="360" w:lineRule="auto"/>
               <w:jc w:val="center"/>
               <w:rPr>
-                <w:rFonts w:asciiTheme="minorHAnsi" w:hAnsiTheme="minorHAnsi" w:cs="Arial"/>
+                <w:rFonts w:ascii="Arial" w:hAnsi="Arial" w:cs="Arial"/>
                 <w:b/>
-                <w:sz w:val="22"/>
-                <w:szCs w:val="22"/>
+                <w:sz w:val="24"/>
+                <w:szCs w:val="24"/>
                 <w:lang w:val="pt-BR"/>
               </w:rPr>
             </w:pPr>
             <w:r>
               <w:rPr>
-                <w:rFonts w:asciiTheme="minorHAnsi" w:hAnsiTheme="minorHAnsi" w:cs="Arial"/>
+                <w:rFonts w:ascii="Arial" w:hAnsi="Arial" w:cs="Arial"/>
                 <w:b/>
-                <w:sz w:val="22"/>
-                <w:szCs w:val="22"/>
+                <w:sz w:val="24"/>
+                <w:szCs w:val="24"/>
                 <w:lang w:val="pt-BR"/>
               </w:rPr>
               <w:t>ESFORÇO/PESSOA</w:t>
@@ -1790,31 +1688,32 @@
           </w:tcPr>
           <w:p>
             <w:pPr>
+              <w:spacing w:line="360" w:lineRule="auto"/>
               <w:jc w:val="center"/>
               <w:rPr>
-                <w:rFonts w:asciiTheme="minorHAnsi" w:hAnsiTheme="minorHAnsi" w:cs="Arial"/>
+                <w:rFonts w:ascii="Arial" w:hAnsi="Arial" w:cs="Arial"/>
                 <w:b/>
-                <w:sz w:val="22"/>
-                <w:szCs w:val="22"/>
+                <w:sz w:val="24"/>
+                <w:szCs w:val="24"/>
                 <w:lang w:val="pt-BR"/>
               </w:rPr>
             </w:pPr>
             <w:r>
               <w:rPr>
-                <w:rFonts w:asciiTheme="minorHAnsi" w:hAnsiTheme="minorHAnsi" w:cs="Arial"/>
+                <w:rFonts w:ascii="Arial" w:hAnsi="Arial" w:cs="Arial"/>
                 <w:b/>
-                <w:sz w:val="22"/>
-                <w:szCs w:val="22"/>
+                <w:sz w:val="24"/>
+                <w:szCs w:val="24"/>
                 <w:lang w:val="pt-BR"/>
               </w:rPr>
               <w:t>ESFORÇO</w:t>
             </w:r>
             <w:r>
               <w:rPr>
-                <w:rFonts w:asciiTheme="minorHAnsi" w:hAnsiTheme="minorHAnsi" w:cs="Arial"/>
+                <w:rFonts w:ascii="Arial" w:hAnsi="Arial" w:cs="Arial"/>
                 <w:b/>
-                <w:sz w:val="22"/>
-                <w:szCs w:val="22"/>
+                <w:sz w:val="24"/>
+                <w:szCs w:val="24"/>
                 <w:lang w:val="pt-BR"/>
               </w:rPr>
               <w:t xml:space="preserve"> TOTAL</w:t>
@@ -1831,22 +1730,22 @@
             <w:pPr>
               <w:widowControl/>
               <w:adjustRightInd w:val="0"/>
-              <w:spacing w:line="240" w:lineRule="auto"/>
-              <w:rPr>
-                <w:rFonts w:asciiTheme="minorHAnsi" w:hAnsiTheme="minorHAnsi" w:cs="Calibri"/>
+              <w:spacing w:line="360" w:lineRule="auto"/>
+              <w:rPr>
+                <w:rFonts w:ascii="Arial" w:hAnsi="Arial" w:cs="Arial"/>
                 <w:snapToGrid/>
-                <w:sz w:val="22"/>
-                <w:szCs w:val="22"/>
+                <w:sz w:val="24"/>
+                <w:szCs w:val="24"/>
                 <w:lang w:val="pt-BR" w:eastAsia="pt-BR"/>
               </w:rPr>
             </w:pPr>
             <w:r>
               <w:rPr>
-                <w:rFonts w:asciiTheme="minorHAnsi" w:hAnsiTheme="minorHAnsi" w:cs="Calibri-Bold"/>
+                <w:rFonts w:ascii="Arial" w:hAnsi="Arial" w:cs="Arial"/>
                 <w:bCs/>
                 <w:snapToGrid/>
-                <w:sz w:val="22"/>
-                <w:szCs w:val="22"/>
+                <w:sz w:val="24"/>
+                <w:szCs w:val="24"/>
                 <w:lang w:val="pt-BR" w:eastAsia="pt-BR"/>
               </w:rPr>
               <w:t>Gerente de Projeto</w:t>
@@ -1859,19 +1758,20 @@
           </w:tcPr>
           <w:p>
             <w:pPr>
+              <w:spacing w:line="360" w:lineRule="auto"/>
               <w:jc w:val="center"/>
               <w:rPr>
-                <w:rFonts w:asciiTheme="minorHAnsi" w:hAnsiTheme="minorHAnsi" w:cs="Arial"/>
-                <w:sz w:val="22"/>
-                <w:szCs w:val="22"/>
+                <w:rFonts w:ascii="Arial" w:hAnsi="Arial" w:cs="Arial"/>
+                <w:sz w:val="24"/>
+                <w:szCs w:val="24"/>
                 <w:lang w:val="pt-BR"/>
               </w:rPr>
             </w:pPr>
             <w:r>
               <w:rPr>
-                <w:rFonts w:asciiTheme="minorHAnsi" w:hAnsiTheme="minorHAnsi" w:cs="Arial"/>
-                <w:sz w:val="22"/>
-                <w:szCs w:val="22"/>
+                <w:rFonts w:ascii="Arial" w:hAnsi="Arial" w:cs="Arial"/>
+                <w:sz w:val="24"/>
+                <w:szCs w:val="24"/>
                 <w:lang w:val="pt-BR"/>
               </w:rPr>
               <w:t>1</w:t>
@@ -1884,19 +1784,20 @@
           </w:tcPr>
           <w:p>
             <w:pPr>
+              <w:spacing w:line="360" w:lineRule="auto"/>
               <w:jc w:val="center"/>
               <w:rPr>
-                <w:rFonts w:asciiTheme="minorHAnsi" w:hAnsiTheme="minorHAnsi" w:cs="Arial"/>
-                <w:sz w:val="22"/>
-                <w:szCs w:val="22"/>
+                <w:rFonts w:ascii="Arial" w:hAnsi="Arial" w:cs="Arial"/>
+                <w:sz w:val="24"/>
+                <w:szCs w:val="24"/>
                 <w:lang w:val="pt-BR"/>
               </w:rPr>
             </w:pPr>
             <w:r>
               <w:rPr>
-                <w:rFonts w:asciiTheme="minorHAnsi" w:hAnsiTheme="minorHAnsi" w:cs="Arial"/>
-                <w:sz w:val="22"/>
-                <w:szCs w:val="22"/>
+                <w:rFonts w:ascii="Arial" w:hAnsi="Arial" w:cs="Arial"/>
+                <w:sz w:val="24"/>
+                <w:szCs w:val="24"/>
                 <w:lang w:val="pt-BR"/>
               </w:rPr>
               <w:t>24</w:t>
@@ -1909,19 +1810,20 @@
           </w:tcPr>
           <w:p>
             <w:pPr>
+              <w:spacing w:line="360" w:lineRule="auto"/>
               <w:jc w:val="center"/>
               <w:rPr>
-                <w:rFonts w:asciiTheme="minorHAnsi" w:hAnsiTheme="minorHAnsi" w:cs="Arial"/>
-                <w:sz w:val="22"/>
-                <w:szCs w:val="22"/>
+                <w:rFonts w:ascii="Arial" w:hAnsi="Arial" w:cs="Arial"/>
+                <w:sz w:val="24"/>
+                <w:szCs w:val="24"/>
                 <w:lang w:val="pt-BR"/>
               </w:rPr>
             </w:pPr>
             <w:r>
               <w:rPr>
-                <w:rFonts w:asciiTheme="minorHAnsi" w:hAnsiTheme="minorHAnsi" w:cs="Arial"/>
-                <w:sz w:val="22"/>
-                <w:szCs w:val="22"/>
+                <w:rFonts w:ascii="Arial" w:hAnsi="Arial" w:cs="Arial"/>
+                <w:sz w:val="24"/>
+                <w:szCs w:val="24"/>
                 <w:lang w:val="pt-BR"/>
               </w:rPr>
               <w:t>24</w:t>
@@ -1938,22 +1840,22 @@
             <w:pPr>
               <w:widowControl/>
               <w:adjustRightInd w:val="0"/>
-              <w:spacing w:line="240" w:lineRule="auto"/>
-              <w:rPr>
-                <w:rFonts w:asciiTheme="minorHAnsi" w:hAnsiTheme="minorHAnsi" w:cs="Calibri"/>
+              <w:spacing w:line="360" w:lineRule="auto"/>
+              <w:rPr>
+                <w:rFonts w:ascii="Arial" w:hAnsi="Arial" w:cs="Arial"/>
                 <w:snapToGrid/>
-                <w:sz w:val="22"/>
-                <w:szCs w:val="22"/>
+                <w:sz w:val="24"/>
+                <w:szCs w:val="24"/>
                 <w:lang w:val="pt-BR" w:eastAsia="pt-BR"/>
               </w:rPr>
             </w:pPr>
             <w:r>
               <w:rPr>
-                <w:rFonts w:asciiTheme="minorHAnsi" w:hAnsiTheme="minorHAnsi" w:cs="Calibri-Bold"/>
+                <w:rFonts w:ascii="Arial" w:hAnsi="Arial" w:cs="Arial"/>
                 <w:bCs/>
                 <w:snapToGrid/>
-                <w:sz w:val="22"/>
-                <w:szCs w:val="22"/>
+                <w:sz w:val="24"/>
+                <w:szCs w:val="24"/>
                 <w:lang w:val="pt-BR" w:eastAsia="pt-BR"/>
               </w:rPr>
               <w:t>Engenheiros de Software</w:t>
@@ -1966,19 +1868,20 @@
           </w:tcPr>
           <w:p>
             <w:pPr>
+              <w:spacing w:line="360" w:lineRule="auto"/>
               <w:jc w:val="center"/>
               <w:rPr>
-                <w:rFonts w:asciiTheme="minorHAnsi" w:hAnsiTheme="minorHAnsi" w:cs="Arial"/>
-                <w:sz w:val="22"/>
-                <w:szCs w:val="22"/>
+                <w:rFonts w:ascii="Arial" w:hAnsi="Arial" w:cs="Arial"/>
+                <w:sz w:val="24"/>
+                <w:szCs w:val="24"/>
                 <w:lang w:val="pt-BR"/>
               </w:rPr>
             </w:pPr>
             <w:r>
               <w:rPr>
-                <w:rFonts w:asciiTheme="minorHAnsi" w:hAnsiTheme="minorHAnsi" w:cs="Arial"/>
-                <w:sz w:val="22"/>
-                <w:szCs w:val="22"/>
+                <w:rFonts w:ascii="Arial" w:hAnsi="Arial" w:cs="Arial"/>
+                <w:sz w:val="24"/>
+                <w:szCs w:val="24"/>
                 <w:lang w:val="pt-BR"/>
               </w:rPr>
               <w:t>19</w:t>
@@ -1991,19 +1894,20 @@
           </w:tcPr>
           <w:p>
             <w:pPr>
+              <w:spacing w:line="360" w:lineRule="auto"/>
               <w:jc w:val="center"/>
               <w:rPr>
-                <w:rFonts w:asciiTheme="minorHAnsi" w:hAnsiTheme="minorHAnsi" w:cs="Arial"/>
-                <w:sz w:val="22"/>
-                <w:szCs w:val="22"/>
+                <w:rFonts w:ascii="Arial" w:hAnsi="Arial" w:cs="Arial"/>
+                <w:sz w:val="24"/>
+                <w:szCs w:val="24"/>
                 <w:lang w:val="pt-BR"/>
               </w:rPr>
             </w:pPr>
             <w:r>
               <w:rPr>
-                <w:rFonts w:asciiTheme="minorHAnsi" w:hAnsiTheme="minorHAnsi" w:cs="Arial"/>
-                <w:sz w:val="22"/>
-                <w:szCs w:val="22"/>
+                <w:rFonts w:ascii="Arial" w:hAnsi="Arial" w:cs="Arial"/>
+                <w:sz w:val="24"/>
+                <w:szCs w:val="24"/>
                 <w:lang w:val="pt-BR"/>
               </w:rPr>
               <w:t>24</w:t>
@@ -2016,19 +1920,20 @@
           </w:tcPr>
           <w:p>
             <w:pPr>
+              <w:spacing w:line="360" w:lineRule="auto"/>
               <w:jc w:val="center"/>
               <w:rPr>
-                <w:rFonts w:asciiTheme="minorHAnsi" w:hAnsiTheme="minorHAnsi" w:cs="Arial"/>
-                <w:sz w:val="22"/>
-                <w:szCs w:val="22"/>
+                <w:rFonts w:ascii="Arial" w:hAnsi="Arial" w:cs="Arial"/>
+                <w:sz w:val="24"/>
+                <w:szCs w:val="24"/>
                 <w:lang w:val="pt-BR"/>
               </w:rPr>
             </w:pPr>
             <w:r>
               <w:rPr>
-                <w:rFonts w:asciiTheme="minorHAnsi" w:hAnsiTheme="minorHAnsi" w:cs="Arial"/>
-                <w:sz w:val="22"/>
-                <w:szCs w:val="22"/>
+                <w:rFonts w:ascii="Arial" w:hAnsi="Arial" w:cs="Arial"/>
+                <w:sz w:val="24"/>
+                <w:szCs w:val="24"/>
                 <w:lang w:val="pt-BR"/>
               </w:rPr>
               <w:t>456</w:t>
@@ -2046,25 +1951,25 @@
             <w:pPr>
               <w:widowControl/>
               <w:adjustRightInd w:val="0"/>
-              <w:spacing w:line="240" w:lineRule="auto"/>
-              <w:rPr>
-                <w:rFonts w:asciiTheme="minorHAnsi" w:hAnsiTheme="minorHAnsi" w:cs="Calibri-Bold"/>
+              <w:spacing w:line="360" w:lineRule="auto"/>
+              <w:rPr>
+                <w:rFonts w:ascii="Arial" w:hAnsi="Arial" w:cs="Arial"/>
                 <w:b/>
                 <w:bCs/>
                 <w:snapToGrid/>
-                <w:sz w:val="22"/>
-                <w:szCs w:val="22"/>
+                <w:sz w:val="24"/>
+                <w:szCs w:val="24"/>
                 <w:lang w:val="pt-BR" w:eastAsia="pt-BR"/>
               </w:rPr>
             </w:pPr>
             <w:r>
               <w:rPr>
-                <w:rFonts w:asciiTheme="minorHAnsi" w:hAnsiTheme="minorHAnsi" w:cs="Calibri-Bold"/>
+                <w:rFonts w:ascii="Arial" w:hAnsi="Arial" w:cs="Arial"/>
                 <w:b/>
                 <w:bCs/>
                 <w:snapToGrid/>
-                <w:sz w:val="22"/>
-                <w:szCs w:val="22"/>
+                <w:sz w:val="24"/>
+                <w:szCs w:val="24"/>
                 <w:lang w:val="pt-BR" w:eastAsia="pt-BR"/>
               </w:rPr>
               <w:t>TOTAL</w:t>
@@ -2078,21 +1983,22 @@
           </w:tcPr>
           <w:p>
             <w:pPr>
+              <w:spacing w:line="360" w:lineRule="auto"/>
               <w:jc w:val="center"/>
               <w:rPr>
-                <w:rFonts w:asciiTheme="minorHAnsi" w:hAnsiTheme="minorHAnsi" w:cs="Arial"/>
+                <w:rFonts w:ascii="Arial" w:hAnsi="Arial" w:cs="Arial"/>
                 <w:b/>
-                <w:sz w:val="22"/>
-                <w:szCs w:val="22"/>
+                <w:sz w:val="24"/>
+                <w:szCs w:val="24"/>
                 <w:lang w:val="pt-BR"/>
               </w:rPr>
             </w:pPr>
             <w:r>
               <w:rPr>
-                <w:rFonts w:asciiTheme="minorHAnsi" w:hAnsiTheme="minorHAnsi" w:cs="Arial"/>
+                <w:rFonts w:ascii="Arial" w:hAnsi="Arial" w:cs="Arial"/>
                 <w:b/>
-                <w:sz w:val="22"/>
-                <w:szCs w:val="22"/>
+                <w:sz w:val="24"/>
+                <w:szCs w:val="24"/>
                 <w:lang w:val="pt-BR"/>
               </w:rPr>
               <w:t>20</w:t>
@@ -2106,21 +2012,22 @@
           </w:tcPr>
           <w:p>
             <w:pPr>
+              <w:spacing w:line="360" w:lineRule="auto"/>
               <w:jc w:val="center"/>
               <w:rPr>
-                <w:rFonts w:asciiTheme="minorHAnsi" w:hAnsiTheme="minorHAnsi" w:cs="Arial"/>
+                <w:rFonts w:ascii="Arial" w:hAnsi="Arial" w:cs="Arial"/>
                 <w:b/>
-                <w:sz w:val="22"/>
-                <w:szCs w:val="22"/>
+                <w:sz w:val="24"/>
+                <w:szCs w:val="24"/>
                 <w:lang w:val="pt-BR"/>
               </w:rPr>
             </w:pPr>
             <w:r>
               <w:rPr>
-                <w:rFonts w:asciiTheme="minorHAnsi" w:hAnsiTheme="minorHAnsi" w:cs="Arial"/>
+                <w:rFonts w:ascii="Arial" w:hAnsi="Arial" w:cs="Arial"/>
                 <w:b/>
-                <w:sz w:val="22"/>
-                <w:szCs w:val="22"/>
+                <w:sz w:val="24"/>
+                <w:szCs w:val="24"/>
                 <w:lang w:val="pt-BR"/>
               </w:rPr>
               <w:t>48</w:t>
@@ -2134,21 +2041,22 @@
           </w:tcPr>
           <w:p>
             <w:pPr>
+              <w:spacing w:line="360" w:lineRule="auto"/>
               <w:jc w:val="center"/>
               <w:rPr>
-                <w:rFonts w:asciiTheme="minorHAnsi" w:hAnsiTheme="minorHAnsi" w:cs="Arial"/>
+                <w:rFonts w:ascii="Arial" w:hAnsi="Arial" w:cs="Arial"/>
                 <w:b/>
-                <w:sz w:val="22"/>
-                <w:szCs w:val="22"/>
+                <w:sz w:val="24"/>
+                <w:szCs w:val="24"/>
                 <w:lang w:val="pt-BR"/>
               </w:rPr>
             </w:pPr>
             <w:r>
               <w:rPr>
-                <w:rFonts w:asciiTheme="minorHAnsi" w:hAnsiTheme="minorHAnsi" w:cs="Arial"/>
+                <w:rFonts w:ascii="Arial" w:hAnsi="Arial" w:cs="Arial"/>
                 <w:b/>
-                <w:sz w:val="22"/>
-                <w:szCs w:val="22"/>
+                <w:sz w:val="24"/>
+                <w:szCs w:val="24"/>
                 <w:lang w:val="pt-BR"/>
               </w:rPr>
               <w:t>480</w:t>
@@ -2159,10 +2067,13 @@
     </w:tbl>
     <w:p>
       <w:pPr>
+        <w:spacing w:line="360" w:lineRule="auto"/>
         <w:jc w:val="center"/>
         <w:rPr>
           <w:rFonts w:ascii="Arial" w:hAnsi="Arial" w:cs="Arial"/>
           <w:b/>
+          <w:sz w:val="24"/>
+          <w:szCs w:val="24"/>
           <w:lang w:val="pt-BR"/>
         </w:rPr>
       </w:pPr>
@@ -2171,11 +2082,13 @@
       <w:pPr>
         <w:widowControl/>
         <w:adjustRightInd w:val="0"/>
-        <w:spacing w:line="240" w:lineRule="auto"/>
+        <w:spacing w:line="360" w:lineRule="auto"/>
         <w:jc w:val="both"/>
         <w:rPr>
           <w:rFonts w:ascii="Arial" w:hAnsi="Arial" w:cs="Arial"/>
           <w:b/>
+          <w:sz w:val="24"/>
+          <w:szCs w:val="24"/>
           <w:lang w:val="pt-BR"/>
         </w:rPr>
       </w:pPr>
@@ -2183,14 +2096,19 @@
         <w:rPr>
           <w:rFonts w:ascii="Arial" w:hAnsi="Arial" w:cs="Arial"/>
           <w:snapToGrid/>
+          <w:sz w:val="24"/>
+          <w:szCs w:val="24"/>
           <w:lang w:val="pt-BR" w:eastAsia="pt-BR"/>
         </w:rPr>
+        <w:lastRenderedPageBreak/>
         <w:t>Dado a natureza do projeto, o t</w:t>
       </w:r>
       <w:r>
         <w:rPr>
           <w:rFonts w:ascii="Arial" w:hAnsi="Arial" w:cs="Arial"/>
           <w:snapToGrid/>
+          <w:sz w:val="24"/>
+          <w:szCs w:val="24"/>
           <w:lang w:val="pt-BR" w:eastAsia="pt-BR"/>
         </w:rPr>
         <w:t>empo para sua execução, a infra</w:t>
@@ -2199,25 +2117,11 @@
         <w:rPr>
           <w:rFonts w:ascii="Arial" w:hAnsi="Arial" w:cs="Arial"/>
           <w:snapToGrid/>
+          <w:sz w:val="24"/>
+          <w:szCs w:val="24"/>
           <w:lang w:val="pt-BR" w:eastAsia="pt-BR"/>
         </w:rPr>
-        <w:t>estrutura e os recursos humano</w:t>
-      </w:r>
-      <w:r>
-        <w:rPr>
-          <w:rFonts w:ascii="Arial" w:hAnsi="Arial" w:cs="Arial"/>
-          <w:snapToGrid/>
-          <w:lang w:val="pt-BR" w:eastAsia="pt-BR"/>
-        </w:rPr>
-        <w:t>s</w:t>
-      </w:r>
-      <w:r>
-        <w:rPr>
-          <w:rFonts w:ascii="Arial" w:hAnsi="Arial" w:cs="Arial"/>
-          <w:snapToGrid/>
-          <w:lang w:val="pt-BR" w:eastAsia="pt-BR"/>
-        </w:rPr>
-        <w:t xml:space="preserve"> disponíveis, como demonstrados acima, será acrescentado 50% sobre o valor total de horas por pessoa prevendo os possíveis riscos do projeto, tais como feriados, desistência do projeto, comprometimento dos integrantes da equipe entre outros.</w:t>
+        <w:t>estrutura e os recursos humanos disponíveis, como demonstrados acima, será acrescentado 50% sobre o valor total de horas por pessoa prevendo os possíveis riscos do projeto, tais como feriados, desistência do projeto, comprometimento dos integrantes da equipe entre outros.</w:t>
       </w:r>
     </w:p>
     <w:sectPr>
@@ -2399,7 +2303,7 @@
               <w:noProof/>
               <w:lang w:val="pt-BR"/>
             </w:rPr>
-            <w:t>2</w:t>
+            <w:t>4</w:t>
           </w:r>
           <w:r>
             <w:rPr>
@@ -2658,7 +2562,7 @@
             <w:t>Versão:</w:t>
           </w:r>
           <w:r>
-            <w:t xml:space="preserve"> 1.0</w:t>
+            <w:t xml:space="preserve"> 1.1</w:t>
           </w:r>
         </w:p>
       </w:tc>
@@ -2711,13 +2615,7 @@
             <w:rPr>
               <w:lang w:val="pt-BR"/>
             </w:rPr>
-            <w:t>0</w:t>
-          </w:r>
-          <w:r>
-            <w:rPr>
-              <w:lang w:val="pt-BR"/>
-            </w:rPr>
-            <w:t>1</w:t>
+            <w:t>08</w:t>
           </w:r>
           <w:r>
             <w:rPr>

</xml_diff>